<commit_message>
edited management report 2
</commit_message>
<xml_diff>
--- a/Documentation/ManageReports/Management_Report_2.docx
+++ b/Documentation/ManageReports/Management_Report_2.docx
@@ -1725,12 +1725,10 @@
       <w:pPr>
         <w:pStyle w:val="Heading1"/>
       </w:pPr>
-      <w:bookmarkStart w:id="0" w:name="_GoBack"/>
-      <w:bookmarkEnd w:id="0"/>
       <w:r>
         <w:br w:type="page"/>
       </w:r>
-      <w:bookmarkStart w:id="1" w:name="_Toc348875946"/>
+      <w:bookmarkStart w:id="0" w:name="_Toc348875946"/>
       <w:r>
         <w:lastRenderedPageBreak/>
         <w:t>Management</w:t>
@@ -1738,7 +1736,7 @@
       <w:r>
         <w:t xml:space="preserve"> Responsibilities</w:t>
       </w:r>
-      <w:bookmarkEnd w:id="1"/>
+      <w:bookmarkEnd w:id="0"/>
     </w:p>
     <w:p>
       <w:r>
@@ -1889,11 +1887,11 @@
       <w:pPr>
         <w:pStyle w:val="Heading1"/>
       </w:pPr>
-      <w:bookmarkStart w:id="2" w:name="_Toc348875947"/>
+      <w:bookmarkStart w:id="1" w:name="_Toc348875947"/>
       <w:r>
         <w:t>Contributions</w:t>
       </w:r>
-      <w:bookmarkEnd w:id="2"/>
+      <w:bookmarkEnd w:id="1"/>
     </w:p>
     <w:p>
       <w:r>
@@ -2078,64 +2076,53 @@
       <w:pPr>
         <w:pStyle w:val="Heading1"/>
       </w:pPr>
-      <w:bookmarkStart w:id="3" w:name="_Toc348875948"/>
+      <w:bookmarkStart w:id="2" w:name="_Toc348875948"/>
       <w:r>
         <w:lastRenderedPageBreak/>
         <w:t>Meeting Overview</w:t>
       </w:r>
+      <w:bookmarkEnd w:id="2"/>
+    </w:p>
+    <w:p>
+      <w:pPr>
+        <w:pStyle w:val="Heading2"/>
+      </w:pPr>
+      <w:bookmarkStart w:id="3" w:name="_Toc348875949"/>
+      <w:r>
+        <w:t>Attendees:</w:t>
+      </w:r>
       <w:bookmarkEnd w:id="3"/>
     </w:p>
     <w:p>
       <w:pPr>
-        <w:pStyle w:val="Heading2"/>
-      </w:pPr>
-      <w:bookmarkStart w:id="4" w:name="_Toc348875949"/>
-      <w:r>
-        <w:t>Attendees:</w:t>
-      </w:r>
+        <w:ind w:left="720"/>
+      </w:pPr>
+      <w:r>
+        <w:t>Laura Morgan</w:t>
+      </w:r>
+    </w:p>
+    <w:p>
+      <w:pPr>
+        <w:ind w:left="720"/>
+      </w:pPr>
+      <w:r>
+        <w:t>Jireh Miaw</w:t>
+      </w:r>
+    </w:p>
+    <w:p>
+      <w:pPr>
+        <w:ind w:left="720"/>
+      </w:pPr>
+      <w:r>
+        <w:t>Steven Hauser</w:t>
+      </w:r>
+    </w:p>
+    <w:p>
+      <w:pPr>
+        <w:ind w:left="720"/>
+      </w:pPr>
+      <w:bookmarkStart w:id="4" w:name="_GoBack"/>
       <w:bookmarkEnd w:id="4"/>
-    </w:p>
-    <w:p>
-      <w:pPr>
-        <w:ind w:left="720"/>
-      </w:pPr>
-      <w:r>
-        <w:t>Laura Morgan</w:t>
-      </w:r>
-    </w:p>
-    <w:p>
-      <w:pPr>
-        <w:ind w:left="720"/>
-      </w:pPr>
-      <w:r>
-        <w:t>Jireh Miaw</w:t>
-      </w:r>
-    </w:p>
-    <w:p>
-      <w:pPr>
-        <w:ind w:left="720"/>
-      </w:pPr>
-      <w:r>
-        <w:t>Steven Hauser</w:t>
-      </w:r>
-    </w:p>
-    <w:p>
-      <w:pPr>
-        <w:ind w:left="720"/>
-      </w:pPr>
-      <w:r>
-        <w:t xml:space="preserve">Catherine </w:t>
-      </w:r>
-      <w:proofErr w:type="spellStart"/>
-      <w:r>
-        <w:t>Dworak</w:t>
-      </w:r>
-      <w:proofErr w:type="spellEnd"/>
-    </w:p>
-    <w:p>
-      <w:pPr>
-        <w:ind w:left="720"/>
-      </w:pPr>
       <w:r>
         <w:t xml:space="preserve">David </w:t>
       </w:r>
@@ -2774,7 +2761,7 @@
         <w:rStyle w:val="PageNumber"/>
         <w:noProof/>
       </w:rPr>
-      <w:t>4</w:t>
+      <w:t>6</w:t>
     </w:r>
     <w:r>
       <w:rPr>

</xml_diff>